<commit_message>
Fix errors in play text
</commit_message>
<xml_diff>
--- a/files/CS373/ATaleOfThreeCS373Students.docx
+++ b/files/CS373/ATaleOfThreeCS373Students.docx
@@ -594,7 +594,10 @@
         <w:t xml:space="preserve"> DAYS BEFORE THE </w:t>
       </w:r>
       <w:r>
-        <w:t>PRELIMINARY STATE OF THE FIELD PAPER AND PRESENTATION</w:t>
+        <w:t>SURVEY</w:t>
+      </w:r>
+      <w:r>
+        <w:t xml:space="preserve"> PAPER AND PRESENTATION</w:t>
       </w:r>
     </w:p>
     <w:p>
@@ -664,7 +667,13 @@
         <w:t>Dux</w:t>
       </w:r>
       <w:r>
-        <w:t xml:space="preserve">: I have been working on the PSOTF, but wow am I having trouble finding material.  </w:t>
+        <w:t xml:space="preserve">: I have been working on the </w:t>
+      </w:r>
+      <w:r>
+        <w:t>survey paper</w:t>
+      </w:r>
+      <w:r>
+        <w:t xml:space="preserve">, but wow am I having trouble finding material.  </w:t>
       </w:r>
       <w:r>
         <w:t xml:space="preserve">You would think there is a lot of information on 3D gaming.  But </w:t>
@@ -792,7 +801,13 @@
         <w:t xml:space="preserve">.  Students have completed their </w:t>
       </w:r>
       <w:r>
-        <w:t xml:space="preserve">background, aka, Survey, </w:t>
+        <w:t xml:space="preserve">background, aka, </w:t>
+      </w:r>
+      <w:r>
+        <w:t>s</w:t>
+      </w:r>
+      <w:r>
+        <w:t xml:space="preserve">urvey, </w:t>
       </w:r>
       <w:r>
         <w:t xml:space="preserve">paper on their research topic and </w:t>
@@ -801,7 +816,13 @@
         <w:t>have prepared a brief</w:t>
       </w:r>
       <w:r>
-        <w:t xml:space="preserve"> talk.  </w:t>
+        <w:t xml:space="preserve"> </w:t>
+      </w:r>
+      <w:r>
+        <w:t>presentation</w:t>
+      </w:r>
+      <w:r>
+        <w:t xml:space="preserve">.  </w:t>
       </w:r>
     </w:p>
     <w:p>
@@ -833,6 +854,9 @@
       </w:r>
       <w:r>
         <w:t>.  The paper’s long, but that’s OK.</w:t>
+      </w:r>
+      <w:r>
+        <w:t xml:space="preserve"> I can work on reducing word count and clarifying my statements in the next version.</w:t>
       </w:r>
     </w:p>
     <w:p>

</xml_diff>